<commit_message>
Added the network information to the docs
</commit_message>
<xml_diff>
--- a/docs/Software Engineering.docx
+++ b/docs/Software Engineering.docx
@@ -191,9 +191,17 @@
       </w:pPr>
       <w:r>
         <w:rPr>
+          <w:b/>
+          <w:bCs/>
           <w:color w:val="000000" w:themeColor="text1"/>
         </w:rPr>
-        <w:t xml:space="preserve">API documentatie: </w:t>
+        <w:t>API documentatie</w:t>
+      </w:r>
+      <w:r>
+        <w:rPr>
+          <w:color w:val="000000" w:themeColor="text1"/>
+        </w:rPr>
+        <w:t xml:space="preserve">: </w:t>
       </w:r>
       <w:hyperlink r:id="rId7" w:history="1">
         <w:r>
@@ -211,12 +219,32 @@
           <w:lang w:val="en-US"/>
         </w:rPr>
       </w:pPr>
-      <w:r>
-        <w:rPr>
+      <w:proofErr w:type="spellStart"/>
+      <w:r>
+        <w:rPr>
+          <w:b/>
+          <w:bCs/>
           <w:color w:val="000000" w:themeColor="text1"/>
           <w:lang w:val="en-US"/>
         </w:rPr>
-        <w:t xml:space="preserve">Git repo: </w:t>
+        <w:t>Git</w:t>
+      </w:r>
+      <w:proofErr w:type="spellEnd"/>
+      <w:r>
+        <w:rPr>
+          <w:b/>
+          <w:bCs/>
+          <w:color w:val="000000" w:themeColor="text1"/>
+          <w:lang w:val="en-US"/>
+        </w:rPr>
+        <w:t xml:space="preserve"> repo:</w:t>
+      </w:r>
+      <w:r>
+        <w:rPr>
+          <w:color w:val="000000" w:themeColor="text1"/>
+          <w:lang w:val="en-US"/>
+        </w:rPr>
+        <w:t xml:space="preserve"> </w:t>
       </w:r>
       <w:hyperlink r:id="rId8" w:history="1">
         <w:r>
@@ -303,7 +331,14 @@
               <w:rPr>
                 <w:lang w:val="en-US"/>
               </w:rPr>
-              <w:t>Wat geda</w:t>
+              <w:t xml:space="preserve">Wat </w:t>
+            </w:r>
+            <w:proofErr w:type="spellStart"/>
+            <w:r>
+              <w:rPr>
+                <w:lang w:val="en-US"/>
+              </w:rPr>
+              <w:t>geda</w:t>
             </w:r>
             <w:r>
               <w:rPr>
@@ -317,6 +352,7 @@
               </w:rPr>
               <w:t>n</w:t>
             </w:r>
+            <w:proofErr w:type="spellEnd"/>
           </w:p>
         </w:tc>
       </w:tr>
@@ -340,8 +376,18 @@
                 <w:bCs w:val="0"/>
                 <w:lang w:val="en-US"/>
               </w:rPr>
-              <w:t>Ben Blondeel</w:t>
-            </w:r>
+              <w:t xml:space="preserve">Ben </w:t>
+            </w:r>
+            <w:proofErr w:type="spellStart"/>
+            <w:r>
+              <w:rPr>
+                <w:b w:val="0"/>
+                <w:bCs w:val="0"/>
+                <w:lang w:val="en-US"/>
+              </w:rPr>
+              <w:t>Blondeel</w:t>
+            </w:r>
+            <w:proofErr w:type="spellEnd"/>
           </w:p>
         </w:tc>
         <w:tc>
@@ -355,12 +401,14 @@
                 <w:lang w:val="en-US"/>
               </w:rPr>
             </w:pPr>
+            <w:proofErr w:type="spellStart"/>
             <w:r>
               <w:rPr>
                 <w:lang w:val="en-US"/>
               </w:rPr>
               <w:t>BenBlondeel</w:t>
             </w:r>
+            <w:proofErr w:type="spellEnd"/>
           </w:p>
         </w:tc>
         <w:tc>
@@ -383,7 +431,21 @@
               <w:rPr>
                 <w:lang w:val="en-US"/>
               </w:rPr>
-              <w:t>Sensors uitlezen (</w:t>
+              <w:t xml:space="preserve">Sensors </w:t>
+            </w:r>
+            <w:proofErr w:type="spellStart"/>
+            <w:r>
+              <w:rPr>
+                <w:lang w:val="en-US"/>
+              </w:rPr>
+              <w:t>uitlezen</w:t>
+            </w:r>
+            <w:proofErr w:type="spellEnd"/>
+            <w:r>
+              <w:rPr>
+                <w:lang w:val="en-US"/>
+              </w:rPr>
+              <w:t xml:space="preserve"> (</w:t>
             </w:r>
             <w:r>
               <w:rPr>
@@ -429,6 +491,7 @@
                 <w:lang w:val="en-US"/>
               </w:rPr>
             </w:pPr>
+            <w:proofErr w:type="spellStart"/>
             <w:r>
               <w:rPr>
                 <w:lang w:val="en-US"/>
@@ -441,6 +504,7 @@
               </w:rPr>
               <w:t>heunamedcreator</w:t>
             </w:r>
+            <w:proofErr w:type="spellEnd"/>
           </w:p>
         </w:tc>
         <w:tc>
@@ -470,13 +534,7 @@
               <w:cnfStyle w:val="000000000000" w:firstRow="0" w:lastRow="0" w:firstColumn="0" w:lastColumn="0" w:oddVBand="0" w:evenVBand="0" w:oddHBand="0" w:evenHBand="0" w:firstRowFirstColumn="0" w:firstRowLastColumn="0" w:lastRowFirstColumn="0" w:lastRowLastColumn="0"/>
             </w:pPr>
             <w:r>
-              <w:t>Sensors uitlezen (</w:t>
-            </w:r>
-            <w:r>
-              <w:t>HP303B</w:t>
-            </w:r>
-            <w:r>
-              <w:t>)</w:t>
+              <w:t>Sensors uitlezen (HP303B)</w:t>
             </w:r>
           </w:p>
         </w:tc>
@@ -579,7 +637,15 @@
               <w:t>ESP32 code samenvoegen en w</w:t>
             </w:r>
             <w:r>
-              <w:t>erkend maken (multicore)</w:t>
+              <w:t>erkend maken (</w:t>
+            </w:r>
+            <w:proofErr w:type="spellStart"/>
+            <w:r>
+              <w:t>multicore</w:t>
+            </w:r>
+            <w:proofErr w:type="spellEnd"/>
+            <w:r>
+              <w:t>)</w:t>
             </w:r>
           </w:p>
         </w:tc>
@@ -798,30 +864,158 @@
         </w:rPr>
       </w:pPr>
       <w:r>
-        <w:t>Automatisch kijken of er nieuwe data beschikbaar is (workaround: webpagina vernieuwen)</w:t>
-      </w:r>
-      <w:r>
+        <w:t>Automatisch kijken of er nieuwe data beschikbaar is (</w:t>
+      </w:r>
+      <w:proofErr w:type="spellStart"/>
+      <w:r>
+        <w:t>workaround</w:t>
+      </w:r>
+      <w:proofErr w:type="spellEnd"/>
+      <w:r>
+        <w:t>: webpagina vernieuwen)</w:t>
+      </w:r>
+    </w:p>
+    <w:p>
+      <w:pPr>
         <w:rPr>
           <w:b/>
           <w:bCs/>
         </w:rPr>
-        <w:br w:type="page"/>
-      </w:r>
-    </w:p>
-    <w:p>
-      <w:pPr>
-        <w:rPr>
-          <w:b/>
-        </w:rPr>
-      </w:pPr>
-      <w:r>
+      </w:pPr>
+    </w:p>
+    <w:p>
+      <w:pPr>
         <w:rPr>
           <w:b/>
           <w:bCs/>
         </w:rPr>
+      </w:pPr>
+      <w:r>
+        <w:rPr>
+          <w:b/>
+          <w:bCs/>
+        </w:rPr>
+        <w:t>Netwerk gegevens</w:t>
+      </w:r>
+    </w:p>
+    <w:p>
+      <w:pPr>
+        <w:pStyle w:val="Geenafstand"/>
+      </w:pPr>
+      <w:r>
+        <w:rPr>
+          <w:b/>
+          <w:bCs/>
+        </w:rPr>
+        <w:t>SSID:</w:t>
+      </w:r>
+      <w:r>
+        <w:t xml:space="preserve">  datalogger</w:t>
+      </w:r>
+    </w:p>
+    <w:p>
+      <w:pPr>
+        <w:pStyle w:val="Geenafstand"/>
+      </w:pPr>
+      <w:r>
+        <w:rPr>
+          <w:b/>
+          <w:bCs/>
+        </w:rPr>
+        <w:t>Pass:</w:t>
+      </w:r>
+      <w:r>
+        <w:t xml:space="preserve">  datalogger</w:t>
+      </w:r>
+    </w:p>
+    <w:p>
+      <w:pPr>
+        <w:pStyle w:val="Geenafstand"/>
+      </w:pPr>
+      <w:r>
+        <w:rPr>
+          <w:b/>
+          <w:bCs/>
+        </w:rPr>
+        <w:t>Netwerk:</w:t>
+      </w:r>
+      <w:r>
+        <w:t xml:space="preserve">  192.168.2.0/24</w:t>
+      </w:r>
+    </w:p>
+    <w:p>
+      <w:pPr>
+        <w:pStyle w:val="Geenafstand"/>
+      </w:pPr>
+      <w:proofErr w:type="spellStart"/>
+      <w:r>
+        <w:rPr>
+          <w:b/>
+          <w:bCs/>
+        </w:rPr>
+        <w:t>Ip</w:t>
+      </w:r>
+      <w:proofErr w:type="spellEnd"/>
+      <w:r>
+        <w:rPr>
+          <w:b/>
+          <w:bCs/>
+        </w:rPr>
+        <w:t xml:space="preserve"> server (Raspberry Pi):</w:t>
+      </w:r>
+      <w:r>
+        <w:t xml:space="preserve"> 192.168.2.1</w:t>
+      </w:r>
+    </w:p>
+    <w:p>
+      <w:pPr>
+        <w:pStyle w:val="Geenafstand"/>
+        <w:rPr>
+          <w:lang w:val="en-US"/>
+        </w:rPr>
+      </w:pPr>
+      <w:r>
+        <w:rPr>
+          <w:b/>
+          <w:bCs/>
+          <w:lang w:val="en-US"/>
+        </w:rPr>
+        <w:t>Frontend URL:</w:t>
+      </w:r>
+      <w:r>
+        <w:rPr>
+          <w:lang w:val="en-US"/>
+        </w:rPr>
+        <w:t xml:space="preserve"> </w:t>
+      </w:r>
+      <w:hyperlink r:id="rId9" w:history="1">
+        <w:r>
+          <w:rPr>
+            <w:rStyle w:val="Hyperlink"/>
+            <w:lang w:val="en-US"/>
+          </w:rPr>
+          <w:t>http://192.168.2.1/frontend</w:t>
+        </w:r>
+      </w:hyperlink>
+      <w:r>
+        <w:rPr>
+          <w:b/>
+          <w:bCs/>
+          <w:lang w:val="en-US"/>
+        </w:rPr>
+        <w:br w:type="page"/>
+      </w:r>
+      <w:proofErr w:type="spellStart"/>
+      <w:r>
+        <w:rPr>
+          <w:b/>
+          <w:bCs/>
+          <w:lang w:val="en-US"/>
+        </w:rPr>
         <w:lastRenderedPageBreak/>
         <w:t>Blokschema</w:t>
       </w:r>
+      <w:proofErr w:type="spellEnd"/>
     </w:p>
     <w:p>
       <w:r>
@@ -844,7 +1038,7 @@
                     <pic:cNvPicPr/>
                   </pic:nvPicPr>
                   <pic:blipFill>
-                    <a:blip r:embed="rId9">
+                    <a:blip r:embed="rId10">
                       <a:extLst>
                         <a:ext uri="{28A0092B-C50C-407E-A947-70E740481C1C}">
                           <a14:useLocalDpi xmlns:a14="http://schemas.microsoft.com/office/drawing/2010/main" val="0"/>
@@ -901,7 +1095,15 @@
         <w:t xml:space="preserve">Backend met API voor esp32 en website ( </w:t>
       </w:r>
       <w:r>
-        <w:t>NGINX, MYSQL, PHP, Laravel)</w:t>
+        <w:t xml:space="preserve">NGINX, MYSQL, PHP, </w:t>
+      </w:r>
+      <w:proofErr w:type="spellStart"/>
+      <w:r>
+        <w:t>Laravel</w:t>
+      </w:r>
+      <w:proofErr w:type="spellEnd"/>
+      <w:r>
+        <w:t>)</w:t>
       </w:r>
     </w:p>
     <w:p>
@@ -916,7 +1118,15 @@
         </w:rPr>
       </w:pPr>
       <w:r>
-        <w:t>Website frontend ( HTML / CSS / JS)</w:t>
+        <w:t xml:space="preserve">Website </w:t>
+      </w:r>
+      <w:proofErr w:type="spellStart"/>
+      <w:r>
+        <w:t>frontend</w:t>
+      </w:r>
+      <w:proofErr w:type="spellEnd"/>
+      <w:r>
+        <w:t xml:space="preserve"> ( HTML / CSS / JS)</w:t>
       </w:r>
     </w:p>
     <w:p>
@@ -928,7 +1138,21 @@
         </w:numPr>
       </w:pPr>
       <w:r>
-        <w:t>Esp32 HAL sensoren uitlezen (C arduino)</w:t>
+        <w:t>Esp32 HAL sensoren uitlezen (C</w:t>
+      </w:r>
+      <w:r>
+        <w:t>++</w:t>
+      </w:r>
+      <w:r>
+        <w:t xml:space="preserve"> </w:t>
+      </w:r>
+      <w:proofErr w:type="spellStart"/>
+      <w:r>
+        <w:t>arduino</w:t>
+      </w:r>
+      <w:proofErr w:type="spellEnd"/>
+      <w:r>
+        <w:t>)</w:t>
       </w:r>
     </w:p>
     <w:p>
@@ -940,7 +1164,21 @@
         </w:numPr>
       </w:pPr>
       <w:r>
-        <w:t>ESP32 communicatie met API(C arduino)</w:t>
+        <w:t>ESP32 communicatie met API(C</w:t>
+      </w:r>
+      <w:r>
+        <w:t>++</w:t>
+      </w:r>
+      <w:r>
+        <w:t xml:space="preserve"> </w:t>
+      </w:r>
+      <w:proofErr w:type="spellStart"/>
+      <w:r>
+        <w:t>arduino</w:t>
+      </w:r>
+      <w:proofErr w:type="spellEnd"/>
+      <w:r>
+        <w:t>)</w:t>
       </w:r>
     </w:p>
     <w:p>
@@ -966,8 +1204,13 @@
         </w:rPr>
         <w:t xml:space="preserve">Server: </w:t>
       </w:r>
-      <w:r>
-        <w:t>Rasperry Pi</w:t>
+      <w:proofErr w:type="spellStart"/>
+      <w:r>
+        <w:t>Rasperry</w:t>
+      </w:r>
+      <w:proofErr w:type="spellEnd"/>
+      <w:r>
+        <w:t xml:space="preserve"> Pi</w:t>
       </w:r>
       <w:r>
         <w:t xml:space="preserve"> (met webserver en DB)</w:t>
@@ -1003,8 +1246,17 @@
                 <w:b/>
                 <w:bCs/>
               </w:rPr>
-              <w:t>User requirements</w:t>
-            </w:r>
+              <w:t xml:space="preserve">User </w:t>
+            </w:r>
+            <w:proofErr w:type="spellStart"/>
+            <w:r>
+              <w:rPr>
+                <w:b/>
+                <w:bCs/>
+              </w:rPr>
+              <w:t>requirements</w:t>
+            </w:r>
+            <w:proofErr w:type="spellEnd"/>
           </w:p>
         </w:tc>
         <w:tc>
@@ -1024,8 +1276,17 @@
                 <w:b/>
                 <w:bCs/>
               </w:rPr>
-              <w:t>System requirements</w:t>
-            </w:r>
+              <w:t xml:space="preserve">System </w:t>
+            </w:r>
+            <w:proofErr w:type="spellStart"/>
+            <w:r>
+              <w:rPr>
+                <w:b/>
+                <w:bCs/>
+              </w:rPr>
+              <w:t>requirements</w:t>
+            </w:r>
+            <w:proofErr w:type="spellEnd"/>
           </w:p>
         </w:tc>
       </w:tr>
@@ -1157,11 +1418,16 @@
                 <w:numId w:val="13"/>
               </w:numPr>
             </w:pPr>
+            <w:proofErr w:type="spellStart"/>
             <w:r>
               <w:t>P</w:t>
             </w:r>
             <w:r>
-              <w:t>lug&amp;Play: De</w:t>
+              <w:t>lug&amp;Play</w:t>
+            </w:r>
+            <w:proofErr w:type="spellEnd"/>
+            <w:r>
+              <w:t>: De</w:t>
             </w:r>
             <w:r>
               <w:t xml:space="preserve"> sensor</w:t>
@@ -1365,7 +1631,6 @@
               </w:numPr>
             </w:pPr>
             <w:r>
-              <w:lastRenderedPageBreak/>
               <w:t>Nauwkeurigheid vochtigheid:  +- 5%</w:t>
             </w:r>
           </w:p>
@@ -1378,6 +1643,7 @@
               </w:numPr>
             </w:pPr>
             <w:r>
+              <w:lastRenderedPageBreak/>
               <w:t>Bereik temperatuur: 0° – 50°</w:t>
             </w:r>
           </w:p>
@@ -1408,6 +1674,9 @@
     </w:p>
     <w:p>
       <w:r>
+        <w:rPr>
+          <w:noProof/>
+        </w:rPr>
         <w:lastRenderedPageBreak/>
         <w:drawing>
           <wp:inline distT="0" distB="0" distL="0" distR="0" wp14:anchorId="41884192" wp14:editId="2918BA54">
@@ -1425,7 +1694,7 @@
                     <pic:cNvPicPr/>
                   </pic:nvPicPr>
                   <pic:blipFill>
-                    <a:blip r:embed="rId10"/>
+                    <a:blip r:embed="rId11"/>
                     <a:stretch>
                       <a:fillRect/>
                     </a:stretch>
@@ -1457,8 +1726,13 @@
       </w:pPr>
     </w:p>
     <w:p>
-      <w:r>
-        <w:t>Use case: Ingebruikstelling</w:t>
+      <w:proofErr w:type="spellStart"/>
+      <w:r>
+        <w:t>Use</w:t>
+      </w:r>
+      <w:proofErr w:type="spellEnd"/>
+      <w:r>
+        <w:t xml:space="preserve"> case: Ingebruikstelling</w:t>
       </w:r>
       <w:r>
         <w:t xml:space="preserve"> (Actor: gebruiker, server, sensor)</w:t>
@@ -1557,7 +1831,15 @@
         <w:t xml:space="preserve">De gebruiker verbindt met het </w:t>
       </w:r>
       <w:r>
-        <w:t>gecreëerde WiFi netwerk</w:t>
+        <w:t xml:space="preserve">gecreëerde </w:t>
+      </w:r>
+      <w:proofErr w:type="spellStart"/>
+      <w:r>
+        <w:t>WiFi</w:t>
+      </w:r>
+      <w:proofErr w:type="spellEnd"/>
+      <w:r>
+        <w:t xml:space="preserve"> netwerk</w:t>
       </w:r>
     </w:p>
     <w:p>
@@ -1576,8 +1858,13 @@
       </w:r>
     </w:p>
     <w:p>
-      <w:r>
-        <w:t xml:space="preserve">Use case: </w:t>
+      <w:proofErr w:type="spellStart"/>
+      <w:r>
+        <w:t>Use</w:t>
+      </w:r>
+      <w:proofErr w:type="spellEnd"/>
+      <w:r>
+        <w:t xml:space="preserve"> case: </w:t>
       </w:r>
       <w:r>
         <w:t>*</w:t>
@@ -1641,8 +1928,13 @@
       </w:r>
     </w:p>
     <w:p>
-      <w:r>
-        <w:t>Use case: De gebruiker kiest een tijdsbereik</w:t>
+      <w:proofErr w:type="spellStart"/>
+      <w:r>
+        <w:t>Use</w:t>
+      </w:r>
+      <w:proofErr w:type="spellEnd"/>
+      <w:r>
+        <w:t xml:space="preserve"> case: De gebruiker kiest een tijdsbereik</w:t>
       </w:r>
     </w:p>
     <w:p>
@@ -1718,7 +2010,7 @@
                     <pic:cNvPicPr/>
                   </pic:nvPicPr>
                   <pic:blipFill>
-                    <a:blip r:embed="rId11">
+                    <a:blip r:embed="rId12">
                       <a:extLst>
                         <a:ext uri="{28A0092B-C50C-407E-A947-70E740481C1C}">
                           <a14:useLocalDpi xmlns:a14="http://schemas.microsoft.com/office/drawing/2010/main" val="0"/>
@@ -1767,7 +2059,7 @@
                     <pic:cNvPicPr/>
                   </pic:nvPicPr>
                   <pic:blipFill>
-                    <a:blip r:embed="rId12">
+                    <a:blip r:embed="rId13">
                       <a:extLst>
                         <a:ext uri="{28A0092B-C50C-407E-A947-70E740481C1C}">
                           <a14:useLocalDpi xmlns:a14="http://schemas.microsoft.com/office/drawing/2010/main" val="0"/>
@@ -1803,9 +2095,14 @@
       <w:pPr>
         <w:pStyle w:val="Kop2"/>
       </w:pPr>
+      <w:proofErr w:type="spellStart"/>
       <w:r>
         <w:lastRenderedPageBreak/>
-        <w:t>Function list</w:t>
+        <w:t>Function</w:t>
+      </w:r>
+      <w:proofErr w:type="spellEnd"/>
+      <w:r>
+        <w:t xml:space="preserve"> list</w:t>
       </w:r>
     </w:p>
     <w:p>
@@ -1915,7 +2212,15 @@
         </w:numPr>
       </w:pPr>
       <w:r>
-        <w:t xml:space="preserve">Maak het WiFi netwerk </w:t>
+        <w:t xml:space="preserve">Maak het </w:t>
+      </w:r>
+      <w:proofErr w:type="spellStart"/>
+      <w:r>
+        <w:t>WiFi</w:t>
+      </w:r>
+      <w:proofErr w:type="spellEnd"/>
+      <w:r>
+        <w:t xml:space="preserve"> netwerk </w:t>
       </w:r>
       <w:r>
         <w:t>aan</w:t>
@@ -2046,7 +2351,15 @@
         </w:numPr>
       </w:pPr>
       <w:r>
-        <w:t>Kijk of het WiFi netwerk beschikbaar is</w:t>
+        <w:t xml:space="preserve">Kijk of het </w:t>
+      </w:r>
+      <w:proofErr w:type="spellStart"/>
+      <w:r>
+        <w:t>WiFi</w:t>
+      </w:r>
+      <w:proofErr w:type="spellEnd"/>
+      <w:r>
+        <w:t xml:space="preserve"> netwerk beschikbaar is</w:t>
       </w:r>
     </w:p>
     <w:p>
@@ -2058,7 +2371,15 @@
         </w:numPr>
       </w:pPr>
       <w:r>
-        <w:t>Maak verbinding met het WiFi netwerk</w:t>
+        <w:t xml:space="preserve">Maak verbinding met het </w:t>
+      </w:r>
+      <w:proofErr w:type="spellStart"/>
+      <w:r>
+        <w:t>WiFi</w:t>
+      </w:r>
+      <w:proofErr w:type="spellEnd"/>
+      <w:r>
+        <w:t xml:space="preserve"> netwerk</w:t>
       </w:r>
     </w:p>
     <w:p>
@@ -2164,8 +2485,13 @@
           <w:numId w:val="33"/>
         </w:numPr>
       </w:pPr>
-      <w:r>
-        <w:t xml:space="preserve">Parse </w:t>
+      <w:proofErr w:type="spellStart"/>
+      <w:r>
+        <w:t>Parse</w:t>
+      </w:r>
+      <w:proofErr w:type="spellEnd"/>
+      <w:r>
+        <w:t xml:space="preserve"> </w:t>
       </w:r>
       <w:r>
         <w:t>de gegevens van de server</w:t>
@@ -2233,7 +2559,7 @@
                     <pic:cNvPicPr/>
                   </pic:nvPicPr>
                   <pic:blipFill>
-                    <a:blip r:embed="rId13">
+                    <a:blip r:embed="rId14">
                       <a:extLst>
                         <a:ext uri="{28A0092B-C50C-407E-A947-70E740481C1C}">
                           <a14:useLocalDpi xmlns:a14="http://schemas.microsoft.com/office/drawing/2010/main" val="0"/>
@@ -2303,7 +2629,7 @@
                     <pic:cNvPicPr/>
                   </pic:nvPicPr>
                   <pic:blipFill>
-                    <a:blip r:embed="rId14">
+                    <a:blip r:embed="rId15">
                       <a:extLst>
                         <a:ext uri="{28A0092B-C50C-407E-A947-70E740481C1C}">
                           <a14:useLocalDpi xmlns:a14="http://schemas.microsoft.com/office/drawing/2010/main" val="0"/>
@@ -2364,7 +2690,7 @@
                     <pic:cNvPicPr/>
                   </pic:nvPicPr>
                   <pic:blipFill>
-                    <a:blip r:embed="rId15">
+                    <a:blip r:embed="rId16">
                       <a:extLst>
                         <a:ext uri="{28A0092B-C50C-407E-A947-70E740481C1C}">
                           <a14:useLocalDpi xmlns:a14="http://schemas.microsoft.com/office/drawing/2010/main" val="0"/>
@@ -2425,11 +2751,19 @@
           <w:lang w:val="en-US"/>
         </w:rPr>
       </w:pPr>
-      <w:r>
-        <w:rPr>
-          <w:lang w:val="en-US"/>
-        </w:rPr>
-        <w:t>WiFi SSID</w:t>
+      <w:proofErr w:type="spellStart"/>
+      <w:r>
+        <w:rPr>
+          <w:lang w:val="en-US"/>
+        </w:rPr>
+        <w:t>WiFi</w:t>
+      </w:r>
+      <w:proofErr w:type="spellEnd"/>
+      <w:r>
+        <w:rPr>
+          <w:lang w:val="en-US"/>
+        </w:rPr>
+        <w:t xml:space="preserve"> SSID</w:t>
       </w:r>
       <w:r>
         <w:rPr>
@@ -2473,11 +2807,19 @@
           <w:lang w:val="en-US"/>
         </w:rPr>
       </w:pPr>
-      <w:r>
-        <w:rPr>
-          <w:lang w:val="en-US"/>
-        </w:rPr>
-        <w:t>WiFI Password:</w:t>
+      <w:proofErr w:type="spellStart"/>
+      <w:r>
+        <w:rPr>
+          <w:lang w:val="en-US"/>
+        </w:rPr>
+        <w:t>WiFI</w:t>
+      </w:r>
+      <w:proofErr w:type="spellEnd"/>
+      <w:r>
+        <w:rPr>
+          <w:lang w:val="en-US"/>
+        </w:rPr>
+        <w:t xml:space="preserve"> Password:</w:t>
       </w:r>
       <w:r>
         <w:rPr>
@@ -2522,11 +2864,16 @@
         <w:t>:</w:t>
       </w:r>
       <w:r>
-        <w:t xml:space="preserve"> const</w:t>
+        <w:t xml:space="preserve"> </w:t>
+      </w:r>
+      <w:proofErr w:type="spellStart"/>
+      <w:r>
+        <w:t>const</w:t>
       </w:r>
       <w:r>
         <w:t>dynamic</w:t>
       </w:r>
+      <w:proofErr w:type="spellEnd"/>
     </w:p>
     <w:p>
       <w:pPr>
@@ -2543,8 +2890,13 @@
         <w:t>int</w:t>
       </w:r>
       <w:r>
-        <w:t xml:space="preserve"> static</w:t>
-      </w:r>
+        <w:t xml:space="preserve"> </w:t>
+      </w:r>
+      <w:proofErr w:type="spellStart"/>
+      <w:r>
+        <w:t>static</w:t>
+      </w:r>
+      <w:proofErr w:type="spellEnd"/>
     </w:p>
     <w:p>
       <w:pPr>
@@ -2561,8 +2913,13 @@
         <w:t>int</w:t>
       </w:r>
       <w:r>
-        <w:t xml:space="preserve"> static</w:t>
-      </w:r>
+        <w:t xml:space="preserve"> </w:t>
+      </w:r>
+      <w:proofErr w:type="spellStart"/>
+      <w:r>
+        <w:t>static</w:t>
+      </w:r>
+      <w:proofErr w:type="spellEnd"/>
     </w:p>
     <w:p>
       <w:pPr>
@@ -2579,8 +2936,13 @@
         <w:t>int</w:t>
       </w:r>
       <w:r>
-        <w:t xml:space="preserve"> static</w:t>
-      </w:r>
+        <w:t xml:space="preserve"> </w:t>
+      </w:r>
+      <w:proofErr w:type="spellStart"/>
+      <w:r>
+        <w:t>static</w:t>
+      </w:r>
+      <w:proofErr w:type="spellEnd"/>
     </w:p>
     <w:p>
       <w:pPr>
@@ -2597,8 +2959,13 @@
         <w:t>int</w:t>
       </w:r>
       <w:r>
-        <w:t xml:space="preserve"> static</w:t>
-      </w:r>
+        <w:t xml:space="preserve"> </w:t>
+      </w:r>
+      <w:proofErr w:type="spellStart"/>
+      <w:r>
+        <w:t>static</w:t>
+      </w:r>
+      <w:proofErr w:type="spellEnd"/>
     </w:p>
     <w:p>
       <w:pPr>
@@ -2691,8 +3058,13 @@
         <w:t>aat</w:t>
       </w:r>
       <w:r>
-        <w:t>: dynamic</w:t>
-      </w:r>
+        <w:t xml:space="preserve">: </w:t>
+      </w:r>
+      <w:proofErr w:type="spellStart"/>
+      <w:r>
+        <w:t>dynamic</w:t>
+      </w:r>
+      <w:proofErr w:type="spellEnd"/>
     </w:p>
     <w:p>
       <w:pPr>
@@ -2706,8 +3078,13 @@
         <w:t>Http response co</w:t>
       </w:r>
       <w:r>
-        <w:t>de: static</w:t>
-      </w:r>
+        <w:t xml:space="preserve">de: </w:t>
+      </w:r>
+      <w:proofErr w:type="spellStart"/>
+      <w:r>
+        <w:t>static</w:t>
+      </w:r>
+      <w:proofErr w:type="spellEnd"/>
     </w:p>
     <w:p>
       <w:pPr>
@@ -2718,8 +3095,13 @@
         </w:numPr>
       </w:pPr>
       <w:r>
-        <w:t>http response: dynamic</w:t>
-      </w:r>
+        <w:t xml:space="preserve">http response: </w:t>
+      </w:r>
+      <w:proofErr w:type="spellStart"/>
+      <w:r>
+        <w:t>dynamic</w:t>
+      </w:r>
+      <w:proofErr w:type="spellEnd"/>
     </w:p>
     <w:p>
       <w:pPr>
@@ -2763,12 +3145,14 @@
         </w:rPr>
         <w:t xml:space="preserve">Server </w:t>
       </w:r>
+      <w:proofErr w:type="spellStart"/>
       <w:r>
         <w:rPr>
           <w:lang w:val="en-US"/>
         </w:rPr>
         <w:t>adres</w:t>
       </w:r>
+      <w:proofErr w:type="spellEnd"/>
       <w:r>
         <w:rPr>
           <w:lang w:val="en-US"/>
@@ -2797,8 +3181,21 @@
         <w:t>s</w:t>
       </w:r>
       <w:r>
-        <w:t>or online status: static bool</w:t>
-      </w:r>
+        <w:t xml:space="preserve">or online status: </w:t>
+      </w:r>
+      <w:proofErr w:type="spellStart"/>
+      <w:r>
+        <w:t>static</w:t>
+      </w:r>
+      <w:proofErr w:type="spellEnd"/>
+      <w:r>
+        <w:t xml:space="preserve"> </w:t>
+      </w:r>
+      <w:proofErr w:type="spellStart"/>
+      <w:r>
+        <w:t>bool</w:t>
+      </w:r>
+      <w:proofErr w:type="spellEnd"/>
     </w:p>
     <w:p>
       <w:pPr>
@@ -2811,11 +3208,33 @@
           <w:lang w:val="en-US"/>
         </w:rPr>
       </w:pPr>
-      <w:r>
-        <w:rPr>
-          <w:lang w:val="en-US"/>
-        </w:rPr>
-        <w:t>Temperatuur historisch array: dynamic</w:t>
+      <w:proofErr w:type="spellStart"/>
+      <w:r>
+        <w:rPr>
+          <w:lang w:val="en-US"/>
+        </w:rPr>
+        <w:t>Temperatuur</w:t>
+      </w:r>
+      <w:proofErr w:type="spellEnd"/>
+      <w:r>
+        <w:rPr>
+          <w:lang w:val="en-US"/>
+        </w:rPr>
+        <w:t xml:space="preserve"> </w:t>
+      </w:r>
+      <w:proofErr w:type="spellStart"/>
+      <w:r>
+        <w:rPr>
+          <w:lang w:val="en-US"/>
+        </w:rPr>
+        <w:t>historisch</w:t>
+      </w:r>
+      <w:proofErr w:type="spellEnd"/>
+      <w:r>
+        <w:rPr>
+          <w:lang w:val="en-US"/>
+        </w:rPr>
+        <w:t xml:space="preserve"> array: dynamic</w:t>
       </w:r>
       <w:r>
         <w:rPr>
@@ -2841,11 +3260,33 @@
           <w:lang w:val="en-US"/>
         </w:rPr>
       </w:pPr>
-      <w:r>
-        <w:rPr>
-          <w:lang w:val="en-US"/>
-        </w:rPr>
-        <w:t>Vochtigheid historicsh array: dynamic</w:t>
+      <w:proofErr w:type="spellStart"/>
+      <w:r>
+        <w:rPr>
+          <w:lang w:val="en-US"/>
+        </w:rPr>
+        <w:t>Vochtigheid</w:t>
+      </w:r>
+      <w:proofErr w:type="spellEnd"/>
+      <w:r>
+        <w:rPr>
+          <w:lang w:val="en-US"/>
+        </w:rPr>
+        <w:t xml:space="preserve"> </w:t>
+      </w:r>
+      <w:proofErr w:type="spellStart"/>
+      <w:r>
+        <w:rPr>
+          <w:lang w:val="en-US"/>
+        </w:rPr>
+        <w:t>historicsh</w:t>
+      </w:r>
+      <w:proofErr w:type="spellEnd"/>
+      <w:r>
+        <w:rPr>
+          <w:lang w:val="en-US"/>
+        </w:rPr>
+        <w:t xml:space="preserve"> array: dynamic</w:t>
       </w:r>
       <w:r>
         <w:rPr>
@@ -2871,11 +3312,33 @@
           <w:lang w:val="en-US"/>
         </w:rPr>
       </w:pPr>
-      <w:r>
-        <w:rPr>
-          <w:lang w:val="en-US"/>
-        </w:rPr>
-        <w:t>Lichtintensiteit historisch array: dynamic</w:t>
+      <w:proofErr w:type="spellStart"/>
+      <w:r>
+        <w:rPr>
+          <w:lang w:val="en-US"/>
+        </w:rPr>
+        <w:t>Lichtintensiteit</w:t>
+      </w:r>
+      <w:proofErr w:type="spellEnd"/>
+      <w:r>
+        <w:rPr>
+          <w:lang w:val="en-US"/>
+        </w:rPr>
+        <w:t xml:space="preserve"> </w:t>
+      </w:r>
+      <w:proofErr w:type="spellStart"/>
+      <w:r>
+        <w:rPr>
+          <w:lang w:val="en-US"/>
+        </w:rPr>
+        <w:t>historisch</w:t>
+      </w:r>
+      <w:proofErr w:type="spellEnd"/>
+      <w:r>
+        <w:rPr>
+          <w:lang w:val="en-US"/>
+        </w:rPr>
+        <w:t xml:space="preserve"> array: dynamic</w:t>
       </w:r>
       <w:r>
         <w:rPr>
@@ -2901,11 +3364,33 @@
           <w:lang w:val="en-US"/>
         </w:rPr>
       </w:pPr>
-      <w:r>
-        <w:rPr>
-          <w:lang w:val="en-US"/>
-        </w:rPr>
-        <w:t>Luchtdruk historisch array: dynamic</w:t>
+      <w:proofErr w:type="spellStart"/>
+      <w:r>
+        <w:rPr>
+          <w:lang w:val="en-US"/>
+        </w:rPr>
+        <w:t>Luchtdruk</w:t>
+      </w:r>
+      <w:proofErr w:type="spellEnd"/>
+      <w:r>
+        <w:rPr>
+          <w:lang w:val="en-US"/>
+        </w:rPr>
+        <w:t xml:space="preserve"> </w:t>
+      </w:r>
+      <w:proofErr w:type="spellStart"/>
+      <w:r>
+        <w:rPr>
+          <w:lang w:val="en-US"/>
+        </w:rPr>
+        <w:t>historisch</w:t>
+      </w:r>
+      <w:proofErr w:type="spellEnd"/>
+      <w:r>
+        <w:rPr>
+          <w:lang w:val="en-US"/>
+        </w:rPr>
+        <w:t xml:space="preserve"> array: dynamic</w:t>
       </w:r>
       <w:r>
         <w:rPr>
@@ -2929,8 +3414,21 @@
         </w:numPr>
       </w:pPr>
       <w:r>
-        <w:t>http request: dynamic</w:t>
-      </w:r>
+        <w:t xml:space="preserve">http </w:t>
+      </w:r>
+      <w:proofErr w:type="spellStart"/>
+      <w:r>
+        <w:t>request</w:t>
+      </w:r>
+      <w:proofErr w:type="spellEnd"/>
+      <w:r>
+        <w:t xml:space="preserve">: </w:t>
+      </w:r>
+      <w:proofErr w:type="spellStart"/>
+      <w:r>
+        <w:t>dynamic</w:t>
+      </w:r>
+      <w:proofErr w:type="spellEnd"/>
     </w:p>
     <w:p>
       <w:pPr>
@@ -2941,8 +3439,13 @@
         </w:numPr>
       </w:pPr>
       <w:r>
-        <w:t>http response: dynamic</w:t>
-      </w:r>
+        <w:t xml:space="preserve">http response: </w:t>
+      </w:r>
+      <w:proofErr w:type="spellStart"/>
+      <w:r>
+        <w:t>dynamic</w:t>
+      </w:r>
+      <w:proofErr w:type="spellEnd"/>
     </w:p>
     <w:p>
       <w:pPr>
@@ -2953,8 +3456,13 @@
         </w:numPr>
       </w:pPr>
       <w:r>
-        <w:t>start timestamp: static</w:t>
-      </w:r>
+        <w:t xml:space="preserve">start timestamp: </w:t>
+      </w:r>
+      <w:proofErr w:type="spellStart"/>
+      <w:r>
+        <w:t>static</w:t>
+      </w:r>
+      <w:proofErr w:type="spellEnd"/>
     </w:p>
     <w:p>
       <w:pPr>
@@ -2965,8 +3473,13 @@
         </w:numPr>
       </w:pPr>
       <w:r>
-        <w:t>eind timestamp: static</w:t>
-      </w:r>
+        <w:t xml:space="preserve">eind timestamp: </w:t>
+      </w:r>
+      <w:proofErr w:type="spellStart"/>
+      <w:r>
+        <w:t>static</w:t>
+      </w:r>
+      <w:proofErr w:type="spellEnd"/>
     </w:p>
     <w:p>
       <w:pPr>
@@ -3018,7 +3531,15 @@
         </w:numPr>
       </w:pPr>
       <w:r>
-        <w:t>Maak het WiFi netwerk aan</w:t>
+        <w:t xml:space="preserve">Maak het </w:t>
+      </w:r>
+      <w:proofErr w:type="spellStart"/>
+      <w:r>
+        <w:t>WiFi</w:t>
+      </w:r>
+      <w:proofErr w:type="spellEnd"/>
+      <w:r>
+        <w:t xml:space="preserve"> netwerk aan</w:t>
       </w:r>
     </w:p>
     <w:p>
@@ -3202,7 +3723,15 @@
         </w:numPr>
       </w:pPr>
       <w:r>
-        <w:t>Kijk of het WiFi netwerk beschikbaar is</w:t>
+        <w:t xml:space="preserve">Kijk of het </w:t>
+      </w:r>
+      <w:proofErr w:type="spellStart"/>
+      <w:r>
+        <w:t>WiFi</w:t>
+      </w:r>
+      <w:proofErr w:type="spellEnd"/>
+      <w:r>
+        <w:t xml:space="preserve"> netwerk beschikbaar is</w:t>
       </w:r>
     </w:p>
     <w:p>
@@ -3214,7 +3743,15 @@
         </w:numPr>
       </w:pPr>
       <w:r>
-        <w:t>Maak verbinding met het WiFi netwerk</w:t>
+        <w:t xml:space="preserve">Maak verbinding met het </w:t>
+      </w:r>
+      <w:proofErr w:type="spellStart"/>
+      <w:r>
+        <w:t>WiFi</w:t>
+      </w:r>
+      <w:proofErr w:type="spellEnd"/>
+      <w:r>
+        <w:t xml:space="preserve"> netwerk</w:t>
       </w:r>
     </w:p>
     <w:p>
@@ -3314,11 +3851,19 @@
           <w:lang w:val="en-US"/>
         </w:rPr>
       </w:pPr>
-      <w:r>
-        <w:rPr>
-          <w:lang w:val="en-US"/>
-        </w:rPr>
-        <w:t>Webpagina:</w:t>
+      <w:proofErr w:type="spellStart"/>
+      <w:r>
+        <w:rPr>
+          <w:lang w:val="en-US"/>
+        </w:rPr>
+        <w:t>Webpagina</w:t>
+      </w:r>
+      <w:proofErr w:type="spellEnd"/>
+      <w:r>
+        <w:rPr>
+          <w:lang w:val="en-US"/>
+        </w:rPr>
+        <w:t>:</w:t>
       </w:r>
     </w:p>
     <w:p>
@@ -3377,8 +3922,13 @@
           <w:numId w:val="15"/>
         </w:numPr>
       </w:pPr>
-      <w:r>
-        <w:t>Parse de gegevens van de server</w:t>
+      <w:proofErr w:type="spellStart"/>
+      <w:r>
+        <w:t>Parse</w:t>
+      </w:r>
+      <w:proofErr w:type="spellEnd"/>
+      <w:r>
+        <w:t xml:space="preserve"> de gegevens van de server</w:t>
       </w:r>
     </w:p>
     <w:p>
@@ -3511,6 +4061,7 @@
               </w:rPr>
               <w:t xml:space="preserve">Hard </w:t>
             </w:r>
+            <w:proofErr w:type="spellStart"/>
             <w:r>
               <w:rPr>
                 <w:b/>
@@ -3525,6 +4076,7 @@
               </w:rPr>
               <w:t>rrors</w:t>
             </w:r>
+            <w:proofErr w:type="spellEnd"/>
           </w:p>
         </w:tc>
       </w:tr>
@@ -3636,7 +4188,15 @@
           </w:tcPr>
           <w:p>
             <w:r>
-              <w:t>De request zullen beantwoord worden met een http 500 status code</w:t>
+              <w:t xml:space="preserve">De </w:t>
+            </w:r>
+            <w:proofErr w:type="spellStart"/>
+            <w:r>
+              <w:t>request</w:t>
+            </w:r>
+            <w:proofErr w:type="spellEnd"/>
+            <w:r>
+              <w:t xml:space="preserve"> zullen beantwoord worden met een http 500 status code</w:t>
             </w:r>
           </w:p>
           <w:p>
@@ -3709,6 +4269,7 @@
               </w:rPr>
               <w:t xml:space="preserve">Soft </w:t>
             </w:r>
+            <w:proofErr w:type="spellStart"/>
             <w:r>
               <w:rPr>
                 <w:b/>
@@ -3723,6 +4284,7 @@
               </w:rPr>
               <w:t>rrors</w:t>
             </w:r>
+            <w:proofErr w:type="spellEnd"/>
           </w:p>
         </w:tc>
       </w:tr>
@@ -3786,8 +4348,13 @@
               <w:t xml:space="preserve">n </w:t>
             </w:r>
             <w:r>
-              <w:t>de request</w:t>
-            </w:r>
+              <w:t xml:space="preserve">de </w:t>
+            </w:r>
+            <w:proofErr w:type="spellStart"/>
+            <w:r>
+              <w:t>request</w:t>
+            </w:r>
+            <w:proofErr w:type="spellEnd"/>
             <w:r>
               <w:t xml:space="preserve"> naar server.</w:t>
             </w:r>
@@ -3861,7 +4428,15 @@
                 <w:b/>
                 <w:bCs/>
               </w:rPr>
-              <w:t>Hard e</w:t>
+              <w:t xml:space="preserve">Hard </w:t>
+            </w:r>
+            <w:proofErr w:type="spellStart"/>
+            <w:r>
+              <w:rPr>
+                <w:b/>
+                <w:bCs/>
+              </w:rPr>
+              <w:t>e</w:t>
             </w:r>
             <w:r>
               <w:rPr>
@@ -3870,6 +4445,7 @@
               </w:rPr>
               <w:t>rrors</w:t>
             </w:r>
+            <w:proofErr w:type="spellEnd"/>
           </w:p>
         </w:tc>
       </w:tr>
@@ -3964,8 +4540,16 @@
               <w:rPr>
                 <w:b/>
               </w:rPr>
-              <w:t>Soft errors</w:t>
-            </w:r>
+              <w:t xml:space="preserve">Soft </w:t>
+            </w:r>
+            <w:proofErr w:type="spellStart"/>
+            <w:r>
+              <w:rPr>
+                <w:b/>
+              </w:rPr>
+              <w:t>errors</w:t>
+            </w:r>
+            <w:proofErr w:type="spellEnd"/>
           </w:p>
         </w:tc>
       </w:tr>
@@ -4054,10 +4638,7 @@
           </w:tcPr>
           <w:p>
             <w:r>
-              <w:t>Enkel de data binnen het bereik zal doorgestuurd worden</w:t>
-            </w:r>
-            <w:r>
-              <w:t>, de grafiek stop bij het laatste beschikbare datapunt</w:t>
+              <w:t>Enkel de data binnen het bereik zal doorgestuurd worden, de grafiek stop bij het laatste beschikbare datapunt</w:t>
             </w:r>
           </w:p>
         </w:tc>
@@ -4080,8 +4661,16 @@
               <w:rPr>
                 <w:b/>
               </w:rPr>
-              <w:t>Hard errors</w:t>
-            </w:r>
+              <w:t xml:space="preserve">Hard </w:t>
+            </w:r>
+            <w:proofErr w:type="spellStart"/>
+            <w:r>
+              <w:rPr>
+                <w:b/>
+              </w:rPr>
+              <w:t>errors</w:t>
+            </w:r>
+            <w:proofErr w:type="spellEnd"/>
           </w:p>
         </w:tc>
       </w:tr>
@@ -4125,12 +4714,20 @@
           <w:lang w:val="en-US"/>
         </w:rPr>
       </w:pPr>
+      <w:proofErr w:type="spellStart"/>
       <w:r>
         <w:rPr>
           <w:lang w:val="en-US"/>
         </w:rPr>
         <w:lastRenderedPageBreak/>
-        <w:t>Takendefinitie:</w:t>
+        <w:t>Takendefinitie</w:t>
+      </w:r>
+      <w:proofErr w:type="spellEnd"/>
+      <w:r>
+        <w:rPr>
+          <w:lang w:val="en-US"/>
+        </w:rPr>
+        <w:t>:</w:t>
       </w:r>
     </w:p>
     <w:p>
@@ -4216,7 +4813,15 @@
         </w:numPr>
       </w:pPr>
       <w:r>
-        <w:t>Maak het WiFi netwerk aan</w:t>
+        <w:t xml:space="preserve">Maak het </w:t>
+      </w:r>
+      <w:proofErr w:type="spellStart"/>
+      <w:r>
+        <w:t>WiFi</w:t>
+      </w:r>
+      <w:proofErr w:type="spellEnd"/>
+      <w:r>
+        <w:t xml:space="preserve"> netwerk aan</w:t>
       </w:r>
     </w:p>
     <w:p>
@@ -4421,11 +5026,19 @@
           <w:lang w:val="en-US"/>
         </w:rPr>
       </w:pPr>
-      <w:r>
-        <w:rPr>
-          <w:lang w:val="en-US"/>
-        </w:rPr>
-        <w:t>Verstuur data</w:t>
+      <w:proofErr w:type="spellStart"/>
+      <w:r>
+        <w:rPr>
+          <w:lang w:val="en-US"/>
+        </w:rPr>
+        <w:t>Verstuur</w:t>
+      </w:r>
+      <w:proofErr w:type="spellEnd"/>
+      <w:r>
+        <w:rPr>
+          <w:lang w:val="en-US"/>
+        </w:rPr>
+        <w:t xml:space="preserve"> data</w:t>
       </w:r>
     </w:p>
     <w:p>
@@ -4451,12 +5064,14 @@
           <w:lang w:val="en-US"/>
         </w:rPr>
       </w:pPr>
+      <w:proofErr w:type="spellStart"/>
       <w:r>
         <w:rPr>
           <w:lang w:val="en-US"/>
         </w:rPr>
         <w:t>Initialiseer</w:t>
       </w:r>
+      <w:proofErr w:type="spellEnd"/>
     </w:p>
     <w:p>
       <w:pPr>
@@ -4479,7 +5094,15 @@
         </w:numPr>
       </w:pPr>
       <w:r>
-        <w:t>Kijk of het WiFi netwerk beschikbaar is</w:t>
+        <w:t xml:space="preserve">Kijk of het </w:t>
+      </w:r>
+      <w:proofErr w:type="spellStart"/>
+      <w:r>
+        <w:t>WiFi</w:t>
+      </w:r>
+      <w:proofErr w:type="spellEnd"/>
+      <w:r>
+        <w:t xml:space="preserve"> netwerk beschikbaar is</w:t>
       </w:r>
     </w:p>
     <w:p>
@@ -4491,7 +5114,15 @@
         </w:numPr>
       </w:pPr>
       <w:r>
-        <w:t>Maak verbinding met het WiFi netwerk</w:t>
+        <w:t xml:space="preserve">Maak verbinding met het </w:t>
+      </w:r>
+      <w:proofErr w:type="spellStart"/>
+      <w:r>
+        <w:t>WiFi</w:t>
+      </w:r>
+      <w:proofErr w:type="spellEnd"/>
+      <w:r>
+        <w:t xml:space="preserve"> netwerk</w:t>
       </w:r>
     </w:p>
     <w:p>
@@ -4502,9 +5133,11 @@
           <w:numId w:val="15"/>
         </w:numPr>
       </w:pPr>
+      <w:proofErr w:type="spellStart"/>
       <w:r>
         <w:t>Main</w:t>
       </w:r>
+      <w:proofErr w:type="spellEnd"/>
     </w:p>
     <w:p>
       <w:pPr>
@@ -4556,6 +5189,7 @@
           <w:lang w:val="en-US"/>
         </w:rPr>
       </w:pPr>
+      <w:proofErr w:type="spellStart"/>
       <w:r>
         <w:rPr>
           <w:lang w:val="en-US"/>
@@ -4566,7 +5200,14 @@
         <w:rPr>
           <w:lang w:val="en-US"/>
         </w:rPr>
-        <w:t>gina:</w:t>
+        <w:t>gina</w:t>
+      </w:r>
+      <w:proofErr w:type="spellEnd"/>
+      <w:r>
+        <w:rPr>
+          <w:lang w:val="en-US"/>
+        </w:rPr>
+        <w:t>:</w:t>
       </w:r>
     </w:p>
     <w:p>
@@ -4580,11 +5221,33 @@
           <w:lang w:val="en-US"/>
         </w:rPr>
       </w:pPr>
-      <w:r>
-        <w:rPr>
-          <w:lang w:val="en-US"/>
-        </w:rPr>
-        <w:t>Vraag data aan de server</w:t>
+      <w:proofErr w:type="spellStart"/>
+      <w:r>
+        <w:rPr>
+          <w:lang w:val="en-US"/>
+        </w:rPr>
+        <w:t>Vraag</w:t>
+      </w:r>
+      <w:proofErr w:type="spellEnd"/>
+      <w:r>
+        <w:rPr>
+          <w:lang w:val="en-US"/>
+        </w:rPr>
+        <w:t xml:space="preserve"> data </w:t>
+      </w:r>
+      <w:proofErr w:type="spellStart"/>
+      <w:r>
+        <w:rPr>
+          <w:lang w:val="en-US"/>
+        </w:rPr>
+        <w:t>aan</w:t>
+      </w:r>
+      <w:proofErr w:type="spellEnd"/>
+      <w:r>
+        <w:rPr>
+          <w:lang w:val="en-US"/>
+        </w:rPr>
+        <w:t xml:space="preserve"> de server</w:t>
       </w:r>
     </w:p>
     <w:p>
@@ -4631,8 +5294,13 @@
           <w:numId w:val="15"/>
         </w:numPr>
       </w:pPr>
-      <w:r>
-        <w:t>Parse de gegevens van de server</w:t>
+      <w:proofErr w:type="spellStart"/>
+      <w:r>
+        <w:t>Parse</w:t>
+      </w:r>
+      <w:proofErr w:type="spellEnd"/>
+      <w:r>
+        <w:t xml:space="preserve"> de gegevens van de server</w:t>
       </w:r>
     </w:p>
     <w:p>
@@ -4716,7 +5384,7 @@
                 <wp:cNvGraphicFramePr/>
                 <a:graphic xmlns:a="http://schemas.openxmlformats.org/drawingml/2006/main">
                   <a:graphicData uri="http://schemas.microsoft.com/office/word/2010/wordprocessingInk">
-                    <w14:contentPart bwMode="auto" r:id="rId16">
+                    <w14:contentPart bwMode="auto" r:id="rId17">
                       <w14:nvContentPartPr>
                         <w14:cNvContentPartPr/>
                       </w14:nvContentPartPr>
@@ -4730,7 +5398,7 @@
               </wp:anchor>
             </w:drawing>
           </mc:Choice>
-          <mc:Fallback xmlns:arto="http://schemas.microsoft.com/office/word/2006/arto" xmlns:a14="http://schemas.microsoft.com/office/drawing/2010/main" xmlns:pic="http://schemas.openxmlformats.org/drawingml/2006/picture" xmlns:a="http://schemas.openxmlformats.org/drawingml/2006/main" xmlns:oel="http://schemas.microsoft.com/office/2019/extlst">
+          <mc:Fallback xmlns:oel="http://schemas.microsoft.com/office/2019/extlst" xmlns:a="http://schemas.openxmlformats.org/drawingml/2006/main" xmlns:pic="http://schemas.openxmlformats.org/drawingml/2006/picture" xmlns:a14="http://schemas.microsoft.com/office/drawing/2010/main" xmlns:arto="http://schemas.microsoft.com/office/word/2006/arto">
             <w:pict w14:anchorId="569900C0">
               <v:shapetype id="_x0000_t75" coordsize="21600,21600" filled="f" stroked="f" o:spt="75" o:preferrelative="t" path="m@4@5l@4@11@9@11@9@5xe" w14:anchorId="6ECA6832">
                 <v:stroke joinstyle="miter"/>
@@ -4844,7 +5512,7 @@
               </wp:anchor>
             </w:drawing>
           </mc:Choice>
-          <mc:Fallback xmlns:arto="http://schemas.microsoft.com/office/word/2006/arto" xmlns:a14="http://schemas.microsoft.com/office/drawing/2010/main" xmlns:pic="http://schemas.openxmlformats.org/drawingml/2006/picture" xmlns:a="http://schemas.openxmlformats.org/drawingml/2006/main" xmlns:oel="http://schemas.microsoft.com/office/2019/extlst">
+          <mc:Fallback xmlns:oel="http://schemas.microsoft.com/office/2019/extlst" xmlns:a="http://schemas.openxmlformats.org/drawingml/2006/main" xmlns:pic="http://schemas.openxmlformats.org/drawingml/2006/picture" xmlns:a14="http://schemas.microsoft.com/office/drawing/2010/main" xmlns:arto="http://schemas.microsoft.com/office/word/2006/arto">
             <w:pict w14:anchorId="0E67987F">
               <v:shape id="Inkt 15" style="position:absolute;margin-left:50.25pt;margin-top:-38.9pt;width:184.45pt;height:303.15pt;z-index:251665408;visibility:visible;mso-wrap-style:square;mso-wrap-distance-left:9pt;mso-wrap-distance-top:0;mso-wrap-distance-right:9pt;mso-wrap-distance-bottom:0;mso-position-horizontal:absolute;mso-position-horizontal-relative:text;mso-position-vertical:absolute;mso-position-vertical-relative:text" o:spid="_x0000_s1026" type="#_x0000_t75" o:gfxdata="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" w14:anchorId="1F0B3C3E">
                 <v:imagedata o:title="" r:id="rId21"/>
@@ -5120,7 +5788,15 @@
             <w:ind w:left="-115"/>
           </w:pPr>
           <w:r>
-            <w:t>Ben Blondeel, Bram Dom, Lorenz Clijnen, Robin Van den Bergh</w:t>
+            <w:t xml:space="preserve">Ben </w:t>
+          </w:r>
+          <w:proofErr w:type="spellStart"/>
+          <w:r>
+            <w:t>Blondeel</w:t>
+          </w:r>
+          <w:proofErr w:type="spellEnd"/>
+          <w:r>
+            <w:t>, Bram Dom, Lorenz Clijnen, Robin Van den Bergh</w:t>
           </w:r>
         </w:p>
         <w:p>

</xml_diff>